<commit_message>
PPT Uploaded and Minor changes in Documentation
</commit_message>
<xml_diff>
--- a/source/Documentation(New Spatial Learning Experiment-2023-2024)/Implement the new Spatial Learning Experiment_TheLazyCoders.docx
+++ b/source/Documentation(New Spatial Learning Experiment-2023-2024)/Implement the new Spatial Learning Experiment_TheLazyCoders.docx
@@ -8,6 +8,7 @@
         <w:tabs>
           <w:tab w:val="left" w:pos="288"/>
         </w:tabs>
+        <w:jc w:val="center"/>
         <w:rPr>
           <w:b w:val="0"/>
           <w:bCs w:val="0"/>
@@ -26,7 +27,7 @@
           <w:sz w:val="48"/>
           <w:szCs w:val="48"/>
         </w:rPr>
-        <w:t>Implementation</w:t>
+        <w:t>Implement</w:t>
       </w:r>
       <w:r>
         <w:rPr>
@@ -37,7 +38,29 @@
           <w:sz w:val="48"/>
           <w:szCs w:val="48"/>
         </w:rPr>
-        <w:t xml:space="preserve"> of new Spatial Learning</w:t>
+        <w:t xml:space="preserve"> </w:t>
+      </w:r>
+      <w:r>
+        <w:rPr>
+          <w:b w:val="0"/>
+          <w:bCs w:val="0"/>
+          <w:i/>
+          <w:iCs/>
+          <w:sz w:val="48"/>
+          <w:szCs w:val="48"/>
+        </w:rPr>
+        <w:t>the</w:t>
+      </w:r>
+      <w:r>
+        <w:rPr>
+          <w:b w:val="0"/>
+          <w:bCs w:val="0"/>
+          <w:i/>
+          <w:iCs/>
+          <w:sz w:val="48"/>
+          <w:szCs w:val="48"/>
+        </w:rPr>
+        <w:t xml:space="preserve"> new Spatial Learning</w:t>
       </w:r>
       <w:r>
         <w:rPr>
@@ -1739,19 +1762,14 @@
         <w:t>One of the properties</w:t>
       </w:r>
       <w:r>
-        <w:t xml:space="preserve"> of the SP is its ability to form fixed-sparsity representations of input stimuli. This characteristic ensures that all input patterns can be equally detected by downstream neurons. Variability in sparsity levels may lead to increased false positives for dense patterns and false negatives for sparse ones, emphasizing the importance of fixed sparsity for reliable recognition.</w:t>
-      </w:r>
-      <w:r>
-        <w:t xml:space="preserve"> </w:t>
-      </w:r>
-      <w:r>
-        <w:t>An optimal neural system should effectively utilize all available resources to encode input information. This principle underscores the importance of ensuring that each neuron responds to a fraction of inputs, promoting a diverse representation of the input space. The boosting mechanism within the SP framework serves to achieve this goal.</w:t>
+        <w:t xml:space="preserve"> of the SP is its ability to form fixed-sparsity representations of input stimuli. This characteristic ensures that all input patterns can be equally detected by downstream neurons. Variability in sparsity levels may lead to increased false positives for dense patterns and false negatives for sparse ones, emphasizing the importance of fixed sparsity for reliable recognition. An optimal neural system should effectively utilize all available resources to encode input information. This principle underscores the importance of ensuring that each neuron responds to a fraction of inputs, promoting a diverse representation of the input space. The boosting mechanism within the SP framework serves to achieve this goal.</w:t>
       </w:r>
       <w:sdt>
         <w:sdtPr>
           <w:id w:val="179783403"/>
           <w:citation/>
         </w:sdtPr>
+        <w:sdtEndPr/>
         <w:sdtContent>
           <w:r>
             <w:fldChar w:fldCharType="begin"/>
@@ -1815,6 +1833,7 @@
           <w:id w:val="446516414"/>
           <w:citation/>
         </w:sdtPr>
+        <w:sdtEndPr/>
         <w:sdtContent>
           <w:r>
             <w:fldChar w:fldCharType="begin"/>
@@ -1871,13 +1890,7 @@
         <w:t>SP</w:t>
       </w:r>
       <w:r>
-        <w:t xml:space="preserve"> maps distinct inputs into distinct SDR’s as</w:t>
-      </w:r>
-      <w:r>
-        <w:t xml:space="preserve"> </w:t>
-      </w:r>
-      <w:r>
-        <w:t>indicated by the column activity. Assuming appropriate parameter selection, we make observations about the learning</w:t>
+        <w:t xml:space="preserve"> maps distinct inputs into distinct SDR’s as indicated by the column activity. Assuming appropriate parameter selection, we make observations about the learning</w:t>
       </w:r>
       <w:r>
         <w:t xml:space="preserve"> </w:t>
@@ -1890,6 +1903,7 @@
           <w:id w:val="-1890652081"/>
           <w:citation/>
         </w:sdtPr>
+        <w:sdtEndPr/>
         <w:sdtContent>
           <w:r>
             <w:fldChar w:fldCharType="begin"/>
@@ -1990,8 +2004,6 @@
       </w:pPr>
       <w:r>
         <w:tab/>
-      </w:r>
-      <w:r>
         <w:t>The S</w:t>
       </w:r>
       <w:r>
@@ -2017,6 +2029,7 @@
           <w:id w:val="1377042351"/>
           <w:citation/>
         </w:sdtPr>
+        <w:sdtEndPr/>
         <w:sdtContent>
           <w:r>
             <w:fldChar w:fldCharType="begin"/>
@@ -4572,16 +4585,7 @@
           <w:iCs/>
           <w:lang w:val="en-US"/>
         </w:rPr>
-        <w:t>numOfCyclesToWaitOnChange</w:t>
-      </w:r>
-      <w:r>
-        <w:rPr>
-          <w:rFonts w:eastAsia="Times New Roman"/>
-          <w:i/>
-          <w:iCs/>
-          <w:lang w:val="en-US"/>
-        </w:rPr>
-        <w:t>:</w:t>
+        <w:t>numOfCyclesToWaitOnChange:</w:t>
       </w:r>
       <w:r>
         <w:rPr>
@@ -4648,10 +4652,7 @@
         <w:ind w:firstLine="0"/>
       </w:pPr>
       <w:r>
-        <w:t>RequiredSimilarityThreshold</w:t>
-      </w:r>
-      <w:r>
-        <w:t>:</w:t>
+        <w:t>RequiredSimilarityThreshold:</w:t>
       </w:r>
       <w:r>
         <w:rPr>
@@ -5278,6 +5279,9 @@
               </m:sSubPr>
               <m:e>
                 <m:r>
+                  <m:rPr>
+                    <m:sty m:val="bi"/>
+                  </m:rPr>
                   <w:rPr>
                     <w:rFonts w:ascii="Cambria Math" w:hAnsi="Cambria Math"/>
                   </w:rPr>
@@ -5286,6 +5290,9 @@
               </m:e>
               <m:sub>
                 <m:r>
+                  <m:rPr>
+                    <m:sty m:val="bi"/>
+                  </m:rPr>
                   <w:rPr>
                     <w:rFonts w:ascii="Cambria Math" w:hAnsi="Cambria Math"/>
                   </w:rPr>
@@ -5296,6 +5303,9 @@
           </m:e>
           <m:sub>
             <m:r>
+              <m:rPr>
+                <m:sty m:val="bi"/>
+              </m:rPr>
               <w:rPr>
                 <w:rFonts w:ascii="Cambria Math" w:hAnsi="Cambria Math"/>
               </w:rPr>
@@ -5304,6 +5314,9 @@
           </m:sub>
         </m:sSub>
         <m:r>
+          <m:rPr>
+            <m:sty m:val="bi"/>
+          </m:rPr>
           <w:rPr>
             <w:rFonts w:ascii="Cambria Math" w:hAnsi="Cambria Math"/>
           </w:rPr>
@@ -5336,6 +5349,9 @@
               </m:naryPr>
               <m:sub>
                 <m:r>
+                  <m:rPr>
+                    <m:sty m:val="bi"/>
+                  </m:rPr>
                   <w:rPr>
                     <w:rFonts w:ascii="Cambria Math" w:hAnsi="Cambria Math"/>
                   </w:rPr>
@@ -5344,6 +5360,9 @@
               </m:sub>
               <m:sup>
                 <m:r>
+                  <m:rPr>
+                    <m:sty m:val="bi"/>
+                  </m:rPr>
                   <w:rPr>
                     <w:rFonts w:ascii="Cambria Math" w:hAnsi="Cambria Math"/>
                   </w:rPr>
@@ -5364,6 +5383,9 @@
                   </m:sSubSupPr>
                   <m:e>
                     <m:r>
+                      <m:rPr>
+                        <m:sty m:val="bi"/>
+                      </m:rPr>
                       <w:rPr>
                         <w:rFonts w:ascii="Cambria Math" w:hAnsi="Cambria Math"/>
                       </w:rPr>
@@ -5372,6 +5394,9 @@
                   </m:e>
                   <m:sub>
                     <m:r>
+                      <m:rPr>
+                        <m:sty m:val="bi"/>
+                      </m:rPr>
                       <w:rPr>
                         <w:rFonts w:ascii="Cambria Math" w:hAnsi="Cambria Math"/>
                       </w:rPr>
@@ -5380,6 +5405,9 @@
                   </m:sub>
                   <m:sup>
                     <m:r>
+                      <m:rPr>
+                        <m:sty m:val="bi"/>
+                      </m:rPr>
                       <w:rPr>
                         <w:rFonts w:ascii="Cambria Math" w:hAnsi="Cambria Math"/>
                       </w:rPr>
@@ -5390,6 +5418,9 @@
               </m:e>
             </m:nary>
             <m:r>
+              <m:rPr>
+                <m:sty m:val="bi"/>
+              </m:rPr>
               <w:rPr>
                 <w:rFonts w:ascii="Cambria Math" w:hAnsi="Cambria Math"/>
               </w:rPr>
@@ -5420,6 +5451,9 @@
                   </m:accPr>
                   <m:e>
                     <m:r>
+                      <m:rPr>
+                        <m:sty m:val="bi"/>
+                      </m:rPr>
                       <w:rPr>
                         <w:rFonts w:ascii="Cambria Math" w:hAnsi="Cambria Math"/>
                       </w:rPr>
@@ -5430,6 +5464,9 @@
               </m:e>
               <m:sub>
                 <m:r>
+                  <m:rPr>
+                    <m:sty m:val="bi"/>
+                  </m:rPr>
                   <w:rPr>
                     <w:rFonts w:ascii="Cambria Math" w:hAnsi="Cambria Math"/>
                   </w:rPr>
@@ -5438,6 +5475,9 @@
               </m:sub>
               <m:sup>
                 <m:r>
+                  <m:rPr>
+                    <m:sty m:val="bi"/>
+                  </m:rPr>
                   <w:rPr>
                     <w:rFonts w:ascii="Cambria Math" w:hAnsi="Cambria Math"/>
                   </w:rPr>
@@ -5448,6 +5488,9 @@
           </m:e>
         </m:d>
         <m:r>
+          <m:rPr>
+            <m:sty m:val="bi"/>
+          </m:rPr>
           <w:rPr>
             <w:rFonts w:ascii="Cambria Math" w:hAnsi="Cambria Math"/>
           </w:rPr>
@@ -5466,6 +5509,9 @@
           </m:sSubPr>
           <m:e>
             <m:r>
+              <m:rPr>
+                <m:sty m:val="bi"/>
+              </m:rPr>
               <w:rPr>
                 <w:rFonts w:ascii="Cambria Math" w:hAnsi="Cambria Math"/>
               </w:rPr>
@@ -5474,6 +5520,9 @@
           </m:e>
           <m:sub>
             <m:r>
+              <m:rPr>
+                <m:sty m:val="bi"/>
+              </m:rPr>
               <w:rPr>
                 <w:rFonts w:ascii="Cambria Math" w:hAnsi="Cambria Math"/>
               </w:rPr>
@@ -5884,6 +5933,9 @@
       </w:pPr>
       <m:oMath>
         <m:r>
+          <m:rPr>
+            <m:sty m:val="bi"/>
+          </m:rPr>
           <w:rPr>
             <w:rFonts w:ascii="Cambria Math" w:hAnsi="Cambria Math"/>
             <w:spacing w:val="-1"/>
@@ -5920,6 +5972,9 @@
               </m:sSubPr>
               <m:e>
                 <m:r>
+                  <m:rPr>
+                    <m:sty m:val="bi"/>
+                  </m:rPr>
                   <w:rPr>
                     <w:rFonts w:ascii="Cambria Math" w:hAnsi="Cambria Math"/>
                     <w:spacing w:val="-1"/>
@@ -5930,6 +5985,9 @@
               </m:e>
               <m:sub>
                 <m:r>
+                  <m:rPr>
+                    <m:sty m:val="bi"/>
+                  </m:rPr>
                   <w:rPr>
                     <w:rFonts w:ascii="Cambria Math" w:hAnsi="Cambria Math"/>
                     <w:spacing w:val="-1"/>
@@ -5940,6 +5998,9 @@
               </m:sub>
             </m:sSub>
             <m:r>
+              <m:rPr>
+                <m:sty m:val="bi"/>
+              </m:rPr>
               <w:rPr>
                 <w:rFonts w:ascii="Cambria Math" w:hAnsi="Cambria Math"/>
                 <w:spacing w:val="-1"/>
@@ -5962,6 +6023,9 @@
               </m:sSubPr>
               <m:e>
                 <m:r>
+                  <m:rPr>
+                    <m:sty m:val="bi"/>
+                  </m:rPr>
                   <w:rPr>
                     <w:rFonts w:ascii="Cambria Math" w:hAnsi="Cambria Math"/>
                     <w:spacing w:val="-1"/>
@@ -5972,6 +6036,9 @@
               </m:e>
               <m:sub>
                 <m:r>
+                  <m:rPr>
+                    <m:sty m:val="bi"/>
+                  </m:rPr>
                   <w:rPr>
                     <w:rFonts w:ascii="Cambria Math" w:hAnsi="Cambria Math"/>
                     <w:spacing w:val="-1"/>
@@ -5984,6 +6051,9 @@
           </m:e>
         </m:d>
         <m:r>
+          <m:rPr>
+            <m:sty m:val="bi"/>
+          </m:rPr>
           <w:rPr>
             <w:rFonts w:ascii="Cambria Math" w:hAnsi="Cambria Math"/>
             <w:spacing w:val="-1"/>
@@ -6036,6 +6106,9 @@
                   </m:sSubPr>
                   <m:e>
                     <m:r>
+                      <m:rPr>
+                        <m:sty m:val="bi"/>
+                      </m:rPr>
                       <w:rPr>
                         <w:rFonts w:ascii="Cambria Math" w:hAnsi="Cambria Math"/>
                         <w:spacing w:val="-1"/>
@@ -6046,6 +6119,9 @@
                   </m:e>
                   <m:sub>
                     <m:r>
+                      <m:rPr>
+                        <m:sty m:val="bi"/>
+                      </m:rPr>
                       <w:rPr>
                         <w:rFonts w:ascii="Cambria Math" w:hAnsi="Cambria Math"/>
                         <w:spacing w:val="-1"/>
@@ -6056,6 +6132,9 @@
                   </m:sub>
                 </m:sSub>
                 <m:r>
+                  <m:rPr>
+                    <m:sty m:val="bi"/>
+                  </m:rPr>
                   <w:rPr>
                     <w:rFonts w:ascii="Cambria Math" w:hAnsi="Cambria Math"/>
                     <w:spacing w:val="-1"/>
@@ -6078,6 +6157,9 @@
                   </m:sSubPr>
                   <m:e>
                     <m:r>
+                      <m:rPr>
+                        <m:sty m:val="bi"/>
+                      </m:rPr>
                       <w:rPr>
                         <w:rFonts w:ascii="Cambria Math" w:hAnsi="Cambria Math"/>
                         <w:spacing w:val="-1"/>
@@ -6088,6 +6170,9 @@
                   </m:e>
                   <m:sub>
                     <m:r>
+                      <m:rPr>
+                        <m:sty m:val="bi"/>
+                      </m:rPr>
                       <w:rPr>
                         <w:rFonts w:ascii="Cambria Math" w:hAnsi="Cambria Math"/>
                         <w:spacing w:val="-1"/>
@@ -6132,6 +6217,9 @@
                   </m:sSubPr>
                   <m:e>
                     <m:r>
+                      <m:rPr>
+                        <m:sty m:val="bi"/>
+                      </m:rPr>
                       <w:rPr>
                         <w:rFonts w:ascii="Cambria Math" w:hAnsi="Cambria Math"/>
                         <w:spacing w:val="-1"/>
@@ -6142,6 +6230,9 @@
                   </m:e>
                   <m:sub>
                     <m:r>
+                      <m:rPr>
+                        <m:sty m:val="bi"/>
+                      </m:rPr>
                       <w:rPr>
                         <w:rFonts w:ascii="Cambria Math" w:hAnsi="Cambria Math"/>
                         <w:spacing w:val="-1"/>
@@ -6152,6 +6243,9 @@
                   </m:sub>
                 </m:sSub>
                 <m:r>
+                  <m:rPr>
+                    <m:sty m:val="bi"/>
+                  </m:rPr>
                   <w:rPr>
                     <w:rFonts w:ascii="Cambria Math" w:hAnsi="Cambria Math"/>
                     <w:spacing w:val="-1"/>
@@ -6174,6 +6268,9 @@
                   </m:sSubPr>
                   <m:e>
                     <m:r>
+                      <m:rPr>
+                        <m:sty m:val="bi"/>
+                      </m:rPr>
                       <w:rPr>
                         <w:rFonts w:ascii="Cambria Math" w:hAnsi="Cambria Math"/>
                         <w:spacing w:val="-1"/>
@@ -6184,6 +6281,9 @@
                   </m:e>
                   <m:sub>
                     <m:r>
+                      <m:rPr>
+                        <m:sty m:val="bi"/>
+                      </m:rPr>
                       <w:rPr>
                         <w:rFonts w:ascii="Cambria Math" w:hAnsi="Cambria Math"/>
                         <w:spacing w:val="-1"/>
@@ -9096,7 +9196,13 @@
         <w:tab/>
       </w:r>
       <w:r>
-        <w:t xml:space="preserve">After the implementation of the “SetUpdatedPermanences” method, </w:t>
+        <w:t>After the implementation of the</w:t>
+      </w:r>
+      <w:r>
+        <w:t xml:space="preserve"> new</w:t>
+      </w:r>
+      <w:r>
+        <w:t xml:space="preserve"> “SetUpdatedPermanences” method, </w:t>
       </w:r>
       <w:r>
         <w:fldChar w:fldCharType="begin"/>
@@ -9892,8 +9998,8 @@
           <w:noProof/>
         </w:rPr>
         <w:drawing>
-          <wp:inline distT="0" distB="0" distL="0" distR="0" wp14:anchorId="24A576CD" wp14:editId="2A0B1E12">
-            <wp:extent cx="3061335" cy="1073150"/>
+          <wp:inline distT="0" distB="0" distL="0" distR="0" wp14:anchorId="24A576CD" wp14:editId="3DE48974">
+            <wp:extent cx="3061335" cy="1130300"/>
             <wp:effectExtent l="0" t="0" r="5715" b="0"/>
             <wp:docPr id="1202029365" name="Picture 1202029365"/>
             <wp:cNvGraphicFramePr>
@@ -9921,7 +10027,7 @@
                   <pic:spPr>
                     <a:xfrm>
                       <a:off x="0" y="0"/>
-                      <a:ext cx="3158925" cy="1107360"/>
+                      <a:ext cx="3158933" cy="1166335"/>
                     </a:xfrm>
                     <a:prstGeom prst="rect">
                       <a:avLst/>
@@ -9940,6 +10046,7 @@
         <w:tabs>
           <w:tab w:val="left" w:pos="288"/>
         </w:tabs>
+        <w:jc w:val="both"/>
         <w:rPr>
           <w:b w:val="0"/>
           <w:bCs w:val="0"/>
@@ -10056,7 +10163,7 @@
           <w:sz w:val="16"/>
           <w:szCs w:val="16"/>
         </w:rPr>
-        <w:t>'s output for input index 0 at cycle 544 and the resulting SDR</w:t>
+        <w:t xml:space="preserve">'s output for input index 0 at cycle 544 and the </w:t>
       </w:r>
       <w:r>
         <w:rPr>
@@ -10065,6 +10172,33 @@
           <w:sz w:val="16"/>
           <w:szCs w:val="16"/>
         </w:rPr>
+        <w:t xml:space="preserve">  </w:t>
+      </w:r>
+      <w:r>
+        <w:rPr>
+          <w:b w:val="0"/>
+          <w:bCs w:val="0"/>
+          <w:sz w:val="16"/>
+          <w:szCs w:val="16"/>
+        </w:rPr>
+        <w:t xml:space="preserve">            </w:t>
+      </w:r>
+      <w:r>
+        <w:rPr>
+          <w:b w:val="0"/>
+          <w:bCs w:val="0"/>
+          <w:sz w:val="16"/>
+          <w:szCs w:val="16"/>
+        </w:rPr>
+        <w:t>resulting SDR</w:t>
+      </w:r>
+      <w:r>
+        <w:rPr>
+          <w:b w:val="0"/>
+          <w:bCs w:val="0"/>
+          <w:sz w:val="16"/>
+          <w:szCs w:val="16"/>
+        </w:rPr>
         <w:t>.</w:t>
       </w:r>
     </w:p>
@@ -10094,13 +10228,19 @@
         <w:rPr>
           <w:color w:val="0D0D0D" w:themeColor="text1" w:themeTint="F2"/>
         </w:rPr>
+        <w:tab/>
+      </w:r>
+      <w:r>
+        <w:rPr>
+          <w:color w:val="0D0D0D" w:themeColor="text1" w:themeTint="F2"/>
+        </w:rPr>
         <w:fldChar w:fldCharType="begin"/>
       </w:r>
       <w:r>
         <w:rPr>
           <w:color w:val="0D0D0D" w:themeColor="text1" w:themeTint="F2"/>
         </w:rPr>
-        <w:instrText xml:space="preserve"> REF _Ref162580995 \h </w:instrText>
+        <w:instrText xml:space="preserve"> REF _Ref162580995 \h  \* MERGEFORMAT </w:instrText>
       </w:r>
       <w:r>
         <w:rPr>
@@ -10111,27 +10251,116 @@
         <w:rPr>
           <w:color w:val="0D0D0D" w:themeColor="text1" w:themeTint="F2"/>
         </w:rPr>
-        <w:instrText xml:space="preserve"> \* MERGEFORMAT </w:instrText>
+        <w:fldChar w:fldCharType="separate"/>
+      </w:r>
+      <w:r>
+        <w:t xml:space="preserve">Figure </w:t>
+      </w:r>
+      <w:r>
+        <w:rPr>
+          <w:noProof/>
+        </w:rPr>
+        <w:t>9</w:t>
       </w:r>
       <w:r>
         <w:rPr>
           <w:color w:val="0D0D0D" w:themeColor="text1" w:themeTint="F2"/>
         </w:rPr>
+        <w:fldChar w:fldCharType="end"/>
+      </w:r>
+      <w:r>
+        <w:rPr>
+          <w:color w:val="0D0D0D" w:themeColor="text1" w:themeTint="F2"/>
+        </w:rPr>
+        <w:t xml:space="preserve"> </w:t>
+      </w:r>
+      <w:r>
+        <w:rPr>
+          <w:color w:val="0D0D0D" w:themeColor="text1" w:themeTint="F2"/>
+        </w:rPr>
+        <w:t>(left)</w:t>
+      </w:r>
+      <w:r>
+        <w:rPr>
+          <w:color w:val="0D0D0D" w:themeColor="text1" w:themeTint="F2"/>
+        </w:rPr>
+        <w:t xml:space="preserve"> </w:t>
+      </w:r>
+      <w:r>
+        <w:rPr>
+          <w:color w:val="0D0D0D" w:themeColor="text1" w:themeTint="F2"/>
+        </w:rPr>
+        <w:t>depicts</w:t>
+      </w:r>
+      <w:r>
+        <w:rPr>
+          <w:color w:val="0D0D0D" w:themeColor="text1" w:themeTint="F2"/>
+        </w:rPr>
+        <w:t xml:space="preserve"> </w:t>
+      </w:r>
+      <w:r>
+        <w:rPr>
+          <w:color w:val="0D0D0D" w:themeColor="text1" w:themeTint="F2"/>
+        </w:rPr>
+        <w:t>that</w:t>
+      </w:r>
+      <w:r>
+        <w:rPr>
+          <w:color w:val="0D0D0D" w:themeColor="text1" w:themeTint="F2"/>
+        </w:rPr>
+        <w:t xml:space="preserve"> </w:t>
+      </w:r>
+      <w:r>
+        <w:rPr>
+          <w:color w:val="0D0D0D" w:themeColor="text1" w:themeTint="F2"/>
+        </w:rPr>
+        <w:t>i</w:t>
+      </w:r>
+      <w:r>
+        <w:rPr>
+          <w:color w:val="0D0D0D" w:themeColor="text1" w:themeTint="F2"/>
+        </w:rPr>
+        <w:t>nitially, during cycle 0, SDRs of inputs are less active, reflecting the system's early learning phase. As the process progresses towards the last cycle, there's an increase in active columns within the SDRs</w:t>
+      </w:r>
+      <w:r>
+        <w:rPr>
+          <w:color w:val="0D0D0D" w:themeColor="text1" w:themeTint="F2"/>
+        </w:rPr>
+        <w:t xml:space="preserve">, as shown in </w:t>
+      </w:r>
+      <w:r>
+        <w:rPr>
+          <w:color w:val="0D0D0D" w:themeColor="text1" w:themeTint="F2"/>
+        </w:rPr>
+        <w:fldChar w:fldCharType="begin"/>
+      </w:r>
+      <w:r>
+        <w:rPr>
+          <w:color w:val="0D0D0D" w:themeColor="text1" w:themeTint="F2"/>
+        </w:rPr>
+        <w:instrText xml:space="preserve"> REF _Ref162580995 \h  \* MERGEFORMAT </w:instrText>
+      </w:r>
+      <w:r>
+        <w:rPr>
+          <w:color w:val="0D0D0D" w:themeColor="text1" w:themeTint="F2"/>
+        </w:rPr>
+      </w:r>
+      <w:r>
+        <w:rPr>
+          <w:color w:val="0D0D0D" w:themeColor="text1" w:themeTint="F2"/>
+        </w:rPr>
         <w:fldChar w:fldCharType="separate"/>
       </w:r>
       <w:r>
-        <w:t xml:space="preserve">Figure </w:t>
-      </w:r>
-      <w:r>
-        <w:rPr>
-          <w:noProof/>
-        </w:rPr>
-        <w:t>9</w:t>
-      </w:r>
-      <w:r>
         <w:rPr>
           <w:color w:val="0D0D0D" w:themeColor="text1" w:themeTint="F2"/>
         </w:rPr>
+        <w:t>Figure 9</w:t>
+      </w:r>
+      <w:r>
+        <w:rPr>
+          <w:color w:val="0D0D0D" w:themeColor="text1" w:themeTint="F2"/>
+        </w:rPr>
         <w:fldChar w:fldCharType="end"/>
       </w:r>
       <w:r>
@@ -10144,63 +10373,31 @@
         <w:rPr>
           <w:color w:val="0D0D0D" w:themeColor="text1" w:themeTint="F2"/>
         </w:rPr>
-        <w:t>depicts</w:t>
+        <w:t>(right)</w:t>
       </w:r>
       <w:r>
         <w:rPr>
           <w:color w:val="0D0D0D" w:themeColor="text1" w:themeTint="F2"/>
         </w:rPr>
-        <w:t xml:space="preserve"> </w:t>
+        <w:t xml:space="preserve"> indicating greater stability. This suggests that the system has learned and adapted to the input data over time, resulting in more robust and refined representations. </w:t>
       </w:r>
       <w:r>
         <w:rPr>
           <w:color w:val="0D0D0D" w:themeColor="text1" w:themeTint="F2"/>
         </w:rPr>
-        <w:t>that</w:t>
+        <w:t xml:space="preserve">Furthermore, the stability achieved by the SP in later cycles </w:t>
       </w:r>
       <w:r>
         <w:rPr>
           <w:color w:val="0D0D0D" w:themeColor="text1" w:themeTint="F2"/>
         </w:rPr>
-        <w:t xml:space="preserve"> </w:t>
+        <w:t>showcases</w:t>
       </w:r>
       <w:r>
         <w:rPr>
           <w:color w:val="0D0D0D" w:themeColor="text1" w:themeTint="F2"/>
         </w:rPr>
-        <w:t>i</w:t>
-      </w:r>
-      <w:r>
-        <w:rPr>
-          <w:color w:val="0D0D0D" w:themeColor="text1" w:themeTint="F2"/>
-        </w:rPr>
-        <w:t xml:space="preserve">nitially, during cycle 0, SDRs of inputs are less active, reflecting the system's early learning phase. As the process progresses towards the last cycle, there's an increase in active columns within the SDRs, indicating greater stability. This suggests that the system has learned and adapted to the input data over time, resulting in more robust and refined representations. </w:t>
-      </w:r>
-      <w:r>
-        <w:rPr>
-          <w:color w:val="0D0D0D" w:themeColor="text1" w:themeTint="F2"/>
-        </w:rPr>
-        <w:t xml:space="preserve">Furthermore, the stability achieved by the SP in later cycles </w:t>
-      </w:r>
-      <w:r>
-        <w:rPr>
-          <w:color w:val="0D0D0D" w:themeColor="text1" w:themeTint="F2"/>
-        </w:rPr>
-        <w:t>showcases</w:t>
-      </w:r>
-      <w:r>
-        <w:rPr>
-          <w:color w:val="0D0D0D" w:themeColor="text1" w:themeTint="F2"/>
-        </w:rPr>
         <w:t xml:space="preserve"> the equilibrium in the distribution of active mini-columns across subsequent input presentations.</w:t>
-      </w:r>
-      <w:r>
-        <w:rPr>
-          <w:rFonts w:ascii="Calibri" w:eastAsia="Calibri" w:hAnsi="Calibri" w:cs="Calibri"/>
-          <w:sz w:val="22"/>
-          <w:szCs w:val="22"/>
-        </w:rPr>
-        <w:t xml:space="preserve"> </w:t>
       </w:r>
     </w:p>
     <w:p>
@@ -10317,11 +10514,13 @@
     <w:p>
       <w:pPr>
         <w:pStyle w:val="Caption"/>
+        <w:tabs>
+          <w:tab w:val="left" w:pos="288"/>
+        </w:tabs>
+        <w:jc w:val="both"/>
         <w:rPr>
           <w:b w:val="0"/>
           <w:bCs w:val="0"/>
-          <w:sz w:val="16"/>
-          <w:szCs w:val="16"/>
         </w:rPr>
       </w:pPr>
       <w:bookmarkStart w:id="14" w:name="_Ref162580995"/>
@@ -10388,15 +10587,58 @@
           <w:sz w:val="16"/>
           <w:szCs w:val="16"/>
         </w:rPr>
-        <w:t xml:space="preserve"> : Representation of SDRs for all inputs at cycle 0 and last stable cycle (544).</w:t>
-      </w:r>
-    </w:p>
-    <w:p>
-      <w:pPr>
-        <w:keepNext/>
-        <w:spacing w:after="160" w:line="242" w:lineRule="auto"/>
-        <w:jc w:val="both"/>
-      </w:pPr>
+        <w:t xml:space="preserve"> : Representation of SDRs for all inputs at cycle 0</w:t>
+      </w:r>
+      <w:r>
+        <w:rPr>
+          <w:b w:val="0"/>
+          <w:bCs w:val="0"/>
+          <w:sz w:val="16"/>
+          <w:szCs w:val="16"/>
+        </w:rPr>
+        <w:t xml:space="preserve"> (left)</w:t>
+      </w:r>
+      <w:r>
+        <w:rPr>
+          <w:b w:val="0"/>
+          <w:bCs w:val="0"/>
+          <w:sz w:val="16"/>
+          <w:szCs w:val="16"/>
+        </w:rPr>
+        <w:t xml:space="preserve"> and last stable cycle 544</w:t>
+      </w:r>
+      <w:r>
+        <w:rPr>
+          <w:b w:val="0"/>
+          <w:bCs w:val="0"/>
+          <w:sz w:val="16"/>
+          <w:szCs w:val="16"/>
+        </w:rPr>
+        <w:t xml:space="preserve"> (right) </w:t>
+      </w:r>
+      <w:r>
+        <w:rPr>
+          <w:b w:val="0"/>
+          <w:bCs w:val="0"/>
+          <w:sz w:val="16"/>
+          <w:szCs w:val="16"/>
+        </w:rPr>
+        <w:t>The horizontal axis shows the index of the input. The vertical axis shows the SDR. Every blue dot represents the active mini column</w:t>
+      </w:r>
+      <w:r>
+        <w:rPr>
+          <w:b w:val="0"/>
+          <w:bCs w:val="0"/>
+        </w:rPr>
+        <w:t>.</w:t>
+      </w:r>
+      <w:r>
+        <w:rPr>
+          <w:b w:val="0"/>
+          <w:bCs w:val="0"/>
+        </w:rPr>
+        <w:br/>
+      </w:r>
     </w:p>
     <w:p>
       <w:pPr>
@@ -10478,7 +10720,17 @@
           <w:color w:val="0D0D0D"/>
           <w:shd w:val="clear" w:color="auto" w:fill="FFFFFF"/>
         </w:rPr>
-        <w:t>Figure 10</w:t>
+        <w:t xml:space="preserve">  Figure </w:t>
+      </w:r>
+      <w:r>
+        <w:rPr>
+          <w:b/>
+          <w:bCs/>
+          <w:noProof/>
+          <w:sz w:val="16"/>
+          <w:szCs w:val="16"/>
+        </w:rPr>
+        <w:t>10</w:t>
       </w:r>
       <w:r>
         <w:rPr>
@@ -10586,6 +10838,15 @@
           <w:sz w:val="16"/>
           <w:szCs w:val="16"/>
         </w:rPr>
+        <w:t xml:space="preserve">  </w:t>
+      </w:r>
+      <w:r>
+        <w:rPr>
+          <w:b w:val="0"/>
+          <w:bCs w:val="0"/>
+          <w:sz w:val="16"/>
+          <w:szCs w:val="16"/>
+        </w:rPr>
         <w:t xml:space="preserve">Figure </w:t>
       </w:r>
       <w:r>
@@ -10717,11 +10978,8 @@
         <w:t xml:space="preserve"> The investigation of slow activation of dataset in the learning phase of SP has been addressed and resolved with a change in indexing that proved </w:t>
       </w:r>
       <w:r>
-        <w:t xml:space="preserve">to have made the system more effective. Jaccard similarity is </w:t>
-      </w:r>
-      <w:r>
         <w:lastRenderedPageBreak/>
-        <w:t>implemented to compare SDRs, effectively capturing both shared patterns and unique variations, providing a nuanced understanding of similarity. Certain essential parameters were fine-tuned to ensure the system retains stability without any disturbance in the future data. The output has been demonstrated appropriately showcasing relevant parameters. Overall, this experiment proves to have enhanced the efficiency of the earlier version of the experiment.</w:t>
+        <w:t>to have made the system more effective. Jaccard similarity is implemented to compare SDRs, effectively capturing both shared patterns and unique variations, providing a nuanced understanding of similarity. Certain essential parameters were fine-tuned to ensure the system retains stability without any disturbance in the future data. The output has been demonstrated appropriately showcasing relevant parameters. Overall, this experiment proves to have enhanced the efficiency of the earlier version of the experiment.</w:t>
       </w:r>
     </w:p>
     <w:p>
@@ -10736,6 +10994,7 @@
       <w:sdtPr>
         <w:rPr>
           <w:smallCaps w:val="0"/>
+          <w:noProof w:val="0"/>
         </w:rPr>
         <w:id w:val="548420531"/>
         <w:docPartObj>
@@ -10743,11 +11002,7 @@
           <w:docPartUnique/>
         </w:docPartObj>
       </w:sdtPr>
-      <w:sdtEndPr>
-        <w:rPr>
-          <w:noProof w:val="0"/>
-        </w:rPr>
-      </w:sdtEndPr>
+      <w:sdtEndPr/>
       <w:sdtContent>
         <w:p>
           <w:pPr>
@@ -10763,6 +11018,7 @@
             <w:id w:val="-573587230"/>
             <w:bibliography/>
           </w:sdtPr>
+          <w:sdtEndPr/>
           <w:sdtContent>
             <w:p>
               <w:pPr>

</xml_diff>